<commit_message>
Implemented several key features into the project, but not limited to: Design Brief Updated, Added contact form, and many other things.
</commit_message>
<xml_diff>
--- a/monaghan-db.docx
+++ b/monaghan-db.docx
@@ -22,40 +22,36 @@
           <w:sz w:val="32"/>
           <w:szCs w:val="32"/>
         </w:rPr>
-        <w:t xml:space="preserve">1.  Background to the Project  </w:t>
-      </w:r>
-    </w:p>
-    <w:p>
-      <w:r>
-        <w:t xml:space="preserve"> </w:t>
-      </w:r>
-    </w:p>
-    <w:p>
-      <w:r>
-        <w:t xml:space="preserve">Please include here whom (company or person) you will be designing/redesigning a web site for.  Provide a short description of the organization.  If the site is a personal portfolio web site, please provide an overall biography of yourself as you wish to present yourself </w:t>
-      </w:r>
-      <w:proofErr w:type="gramStart"/>
-      <w:r>
-        <w:t>online..</w:t>
-      </w:r>
-      <w:proofErr w:type="gramEnd"/>
-      <w:r>
-        <w:t xml:space="preserve">  </w:t>
-      </w:r>
-    </w:p>
-    <w:p>
-      <w:r>
-        <w:t xml:space="preserve"> </w:t>
-      </w:r>
-    </w:p>
-    <w:p>
-      <w:r>
-        <w:t xml:space="preserve">If you are doing a redesign, you must include a link to the original site here, as well as information related to the redesign (why the redesign, etc.).  </w:t>
-      </w:r>
-    </w:p>
-    <w:p>
-      <w:r>
-        <w:t xml:space="preserve"> </w:t>
+        <w:t>1.  Background to the Project</w:t>
+      </w:r>
+    </w:p>
+    <w:p>
+      <w:r>
+        <w:t>I will be doing a personal p</w:t>
+      </w:r>
+      <w:r>
+        <w:t xml:space="preserve">ortfolio for this final project. </w:t>
+      </w:r>
+      <w:r>
+        <w:t xml:space="preserve">I will have a video playing in the background and provide the six main projects used in </w:t>
+      </w:r>
+      <w:r>
+        <w:t xml:space="preserve">ASN13 as a final </w:t>
+      </w:r>
+      <w:r>
+        <w:t>guide but</w:t>
+      </w:r>
+      <w:r>
+        <w:t xml:space="preserve"> will be in a parallax form. Also, colors will be in white if it’s a black background or black if its white.</w:t>
+      </w:r>
+      <w:r>
+        <w:t xml:space="preserve"> Finally, the About Me page will remain the same from the previous </w:t>
+      </w:r>
+      <w:r>
+        <w:t>project and</w:t>
+      </w:r>
+      <w:r>
+        <w:t xml:space="preserve"> will continue to be updated.</w:t>
       </w:r>
     </w:p>
     <w:p>
@@ -83,32 +79,13 @@
     </w:p>
     <w:p>
       <w:r>
+        <w:t xml:space="preserve">My goal of this site is to renovate the existing ASN13 to HTML5 and CSS3 standards, along with a Bootstrap interface to facilitate the process. The intended audiences are for people who are getting to know me and learning about the numerous projects created during </w:t>
+      </w:r>
+      <w:r>
+        <w:t>the 2020-21 College Year. These people will be on my site mainly to preview the projects as a guide point for their projects in their future endeavors.</w:t>
+      </w:r>
+      <w:r>
         <w:t xml:space="preserve"> </w:t>
-      </w:r>
-    </w:p>
-    <w:p>
-      <w:r>
-        <w:t xml:space="preserve">I am looking for answers to your basic set of questions here, such as:  </w:t>
-      </w:r>
-    </w:p>
-    <w:p>
-      <w:r>
-        <w:t xml:space="preserve"> </w:t>
-      </w:r>
-    </w:p>
-    <w:p>
-      <w:r>
-        <w:t xml:space="preserve">• What is the goal or purpose of your site?  </w:t>
-      </w:r>
-    </w:p>
-    <w:p>
-      <w:r>
-        <w:t xml:space="preserve">• Who are the intended audiences?  </w:t>
-      </w:r>
-    </w:p>
-    <w:p>
-      <w:r>
-        <w:t xml:space="preserve">• Why specifically will people come to this site?  </w:t>
       </w:r>
     </w:p>
     <w:p>
@@ -143,47 +120,28 @@
     </w:p>
     <w:p>
       <w:r>
-        <w:t xml:space="preserve"> </w:t>
-      </w:r>
-    </w:p>
-    <w:p>
-      <w:r>
-        <w:t xml:space="preserve">Includes but may not be limited to such information as:  </w:t>
-      </w:r>
-    </w:p>
-    <w:p>
-      <w:proofErr w:type="gramStart"/>
-      <w:r>
-        <w:t>§  WHO</w:t>
-      </w:r>
-      <w:proofErr w:type="gramEnd"/>
-      <w:r>
-        <w:t xml:space="preserve"> are the users (tip: refer back to your intended audiences list),  </w:t>
-      </w:r>
-    </w:p>
-    <w:p>
-      <w:proofErr w:type="gramStart"/>
-      <w:r>
-        <w:t>§  What</w:t>
-      </w:r>
-      <w:proofErr w:type="gramEnd"/>
-      <w:r>
-        <w:t xml:space="preserve"> are their goals and objectives,  </w:t>
-      </w:r>
-    </w:p>
-    <w:p>
-      <w:proofErr w:type="gramStart"/>
-      <w:r>
-        <w:t>§  What</w:t>
-      </w:r>
-      <w:proofErr w:type="gramEnd"/>
-      <w:r>
-        <w:t xml:space="preserve"> technology they will use to access the site.  </w:t>
-      </w:r>
-    </w:p>
-    <w:p>
-      <w:r>
-        <w:t xml:space="preserve"> </w:t>
+        <w:t xml:space="preserve">Users that are professionals, have an upcoming interview or position with me, or future students previewing what they could be doing in their classes. Their goals </w:t>
+      </w:r>
+      <w:r>
+        <w:t>are</w:t>
+      </w:r>
+      <w:r>
+        <w:t xml:space="preserve"> to get the </w:t>
+      </w:r>
+      <w:r>
+        <w:t xml:space="preserve">fundamentals of creating a nice </w:t>
+      </w:r>
+      <w:r>
+        <w:t>website and</w:t>
+      </w:r>
+      <w:r>
+        <w:t xml:space="preserve"> designing it on their own. Most people will access the website via a </w:t>
+      </w:r>
+      <w:r>
+        <w:t>computer but</w:t>
+      </w:r>
+      <w:r>
+        <w:t xml:space="preserve"> can be also viewed on their smartphone.</w:t>
       </w:r>
     </w:p>
     <w:p>
@@ -210,29 +168,62 @@
       </w:r>
     </w:p>
     <w:p>
-      <w:r>
+      <w:pPr>
+        <w:rPr>
+          <w:b/>
+          <w:bCs/>
+          <w:sz w:val="24"/>
+          <w:szCs w:val="24"/>
+        </w:rPr>
+      </w:pPr>
+      <w:r>
+        <w:rPr>
+          <w:b/>
+          <w:bCs/>
+          <w:sz w:val="24"/>
+          <w:szCs w:val="24"/>
+        </w:rPr>
         <w:t xml:space="preserve">Content Grouping and Labeling  </w:t>
       </w:r>
     </w:p>
     <w:p>
       <w:r>
-        <w:t xml:space="preserve">This should be a summary of the content you will be providing on the site. This includes the pieces of content that the site requires.  For example, personal biographies, copyright notices, privacy statements and rules.  Also included here are any images, graphics, links, etc. and a general description of how they will be used on the site. For example:  </w:t>
-      </w:r>
-    </w:p>
-    <w:p>
-      <w:r>
-        <w:lastRenderedPageBreak/>
-        <w:t xml:space="preserve"> </w:t>
-      </w:r>
-    </w:p>
-    <w:p>
-      <w:r>
-        <w:t xml:space="preserve">Personal Biography – There will be one page providing a personal biography.  This page will include information including:  </w:t>
-      </w:r>
-    </w:p>
-    <w:p>
-      <w:r>
-        <w:t xml:space="preserve">• my age  </w:t>
+        <w:t xml:space="preserve">The site is ran using a Bootstrap framework and the WCET website for Wake Tech Community College. </w:t>
+      </w:r>
+      <w:r>
+        <w:t xml:space="preserve">The Archive will have images of content mainly from these </w:t>
+      </w:r>
+      <w:r>
+        <w:t>websites but</w:t>
+      </w:r>
+      <w:r>
+        <w:t xml:space="preserve"> excluding links from older class</w:t>
+      </w:r>
+      <w:r>
+        <w:t>es like WEB 140 and WEB 110 because of the older links being removed and archived.</w:t>
+      </w:r>
+      <w:r>
+        <w:t xml:space="preserve"> Copyright notices will be added in future versions of the Portfolio. </w:t>
+      </w:r>
+    </w:p>
+    <w:p>
+      <w:pPr>
+        <w:rPr>
+          <w:b/>
+          <w:bCs/>
+        </w:rPr>
+      </w:pPr>
+      <w:r>
+        <w:rPr>
+          <w:b/>
+          <w:bCs/>
+        </w:rPr>
+        <w:t xml:space="preserve">Personal Biography </w:t>
+      </w:r>
+    </w:p>
+    <w:p>
+      <w:r>
+        <w:t xml:space="preserve">There will be one page providing a personal biography.  This page will include information including:  </w:t>
       </w:r>
     </w:p>
     <w:p>
@@ -242,12 +233,24 @@
     </w:p>
     <w:p>
       <w:r>
-        <w:t xml:space="preserve">• previous clients I have designed for.  </w:t>
-      </w:r>
-    </w:p>
-    <w:p>
-      <w:r>
-        <w:t xml:space="preserve">Links – There will be one page of links of related websites and information on the website.  </w:t>
+        <w:t xml:space="preserve">• </w:t>
+      </w:r>
+      <w:r>
+        <w:t>My best teachers and how they went above and beyond to get me to where I am now.</w:t>
+      </w:r>
+    </w:p>
+    <w:p>
+      <w:r>
+        <w:rPr>
+          <w:b/>
+          <w:bCs/>
+        </w:rPr>
+        <w:t>Links</w:t>
+      </w:r>
+    </w:p>
+    <w:p>
+      <w:r>
+        <w:t xml:space="preserve">There will be one page of links of related websites and information on the website.  </w:t>
       </w:r>
     </w:p>
     <w:p>
@@ -285,50 +288,23 @@
     </w:p>
     <w:p>
       <w:r>
+        <w:lastRenderedPageBreak/>
+        <w:t xml:space="preserve">Bootstrap is the number one feature on this site, </w:t>
+      </w:r>
+      <w:r>
+        <w:t>and</w:t>
+      </w:r>
+      <w:r>
+        <w:t xml:space="preserve"> implements numerous features from the framework, such as </w:t>
+      </w:r>
+      <w:r>
+        <w:t>video, parallax, and jumbotrons. There is no CSS3 components other than the framework, making it easier to work with the project.</w:t>
+      </w:r>
+      <w:r>
+        <w:t xml:space="preserve"> The carousel from ASN13 was removed and replaced with a brand-new video from ASN9-ASN12 in WEB 125.</w:t>
+      </w:r>
+      <w:r>
         <w:t xml:space="preserve"> </w:t>
-      </w:r>
-    </w:p>
-    <w:p>
-      <w:r>
-        <w:t xml:space="preserve">Describe some of the site’s features/element that draw attention/showcase your abilities.  </w:t>
-      </w:r>
-    </w:p>
-    <w:p>
-      <w:r>
-        <w:t xml:space="preserve"> </w:t>
-      </w:r>
-    </w:p>
-    <w:p>
-      <w:r>
-        <w:t xml:space="preserve">Possibilities include:  </w:t>
-      </w:r>
-    </w:p>
-    <w:p>
-      <w:r>
-        <w:t xml:space="preserve">• Navigation Elements  </w:t>
-      </w:r>
-    </w:p>
-    <w:p>
-      <w:r>
-        <w:t xml:space="preserve">• CSS3 elements  </w:t>
-      </w:r>
-    </w:p>
-    <w:p>
-      <w:r>
-        <w:t xml:space="preserve">• Specific design elements  </w:t>
-      </w:r>
-    </w:p>
-    <w:p>
-      <w:r>
-        <w:t>• Any other items of interest (</w:t>
-      </w:r>
-      <w:proofErr w:type="gramStart"/>
-      <w:r>
-        <w:t>i.e.</w:t>
-      </w:r>
-      <w:proofErr w:type="gramEnd"/>
-      <w:r>
-        <w:t xml:space="preserve"> HTML5, JavaScript / PHP / Java programming, etc.)  </w:t>
       </w:r>
     </w:p>
     <w:sectPr>

</xml_diff>

<commit_message>
Finalized project with dad and made some modifications to the db. now final
</commit_message>
<xml_diff>
--- a/monaghan-db.docx
+++ b/monaghan-db.docx
@@ -79,7 +79,28 @@
     </w:p>
     <w:p>
       <w:r>
-        <w:t xml:space="preserve">My goal of this site is to renovate the existing ASN13 to HTML5 and CSS3 standards, along with a Bootstrap interface to facilitate the process. The intended audiences are for people who are getting to know me and learning about the numerous projects created during </w:t>
+        <w:t>The</w:t>
+      </w:r>
+      <w:r>
+        <w:t xml:space="preserve"> goal</w:t>
+      </w:r>
+      <w:r>
+        <w:t>s</w:t>
+      </w:r>
+      <w:r>
+        <w:t xml:space="preserve"> of th</w:t>
+      </w:r>
+      <w:r>
+        <w:t>is</w:t>
+      </w:r>
+      <w:r>
+        <w:t xml:space="preserve"> site </w:t>
+      </w:r>
+      <w:r>
+        <w:t>are</w:t>
+      </w:r>
+      <w:r>
+        <w:t xml:space="preserve"> to renovate the existing ASN13 to HTML5 and CSS3 standards, along with a Bootstrap interface to facilitate the process. The intended audiences are for people who are getting to know me and learning about the numerous projects created during </w:t>
       </w:r>
       <w:r>
         <w:t>the 2020-21 College Year. These people will be on my site mainly to preview the projects as a guide point for their projects in their future endeavors.</w:t>
@@ -188,7 +209,13 @@
     </w:p>
     <w:p>
       <w:r>
-        <w:t xml:space="preserve">The site is ran using a Bootstrap framework and the WCET website for Wake Tech Community College. </w:t>
+        <w:t xml:space="preserve">The site is </w:t>
+      </w:r>
+      <w:r>
+        <w:t>operated by</w:t>
+      </w:r>
+      <w:r>
+        <w:t xml:space="preserve"> using a Bootstrap framework and the WCET website for Wake Tech Community College. </w:t>
       </w:r>
       <w:r>
         <w:t xml:space="preserve">The Archive will have images of content mainly from these </w:t>
@@ -203,7 +230,13 @@
         <w:t>es like WEB 140 and WEB 110 because of the older links being removed and archived.</w:t>
       </w:r>
       <w:r>
-        <w:t xml:space="preserve"> Copyright notices will be added in future versions of the Portfolio. </w:t>
+        <w:t xml:space="preserve"> Copyright notices </w:t>
+      </w:r>
+      <w:r>
+        <w:t xml:space="preserve">have now been added in the final </w:t>
+      </w:r>
+      <w:r>
+        <w:t xml:space="preserve">version of the Portfolio. </w:t>
       </w:r>
     </w:p>
     <w:p>
@@ -228,15 +261,27 @@
     </w:p>
     <w:p>
       <w:r>
-        <w:t xml:space="preserve">• my schooling  </w:t>
-      </w:r>
-    </w:p>
-    <w:p>
-      <w:r>
         <w:t xml:space="preserve">• </w:t>
       </w:r>
       <w:r>
-        <w:t>My best teachers and how they went above and beyond to get me to where I am now.</w:t>
+        <w:t>M</w:t>
+      </w:r>
+      <w:r>
+        <w:t xml:space="preserve">y </w:t>
+      </w:r>
+      <w:r>
+        <w:t>education history</w:t>
+      </w:r>
+    </w:p>
+    <w:p>
+      <w:r>
+        <w:t>•</w:t>
+      </w:r>
+      <w:r>
+        <w:t xml:space="preserve"> The list of teachers</w:t>
+      </w:r>
+      <w:r>
+        <w:t>.</w:t>
       </w:r>
     </w:p>
     <w:p>
@@ -274,7 +319,9 @@
           <w:szCs w:val="32"/>
         </w:rPr>
       </w:pPr>
-      <w:r>
+    </w:p>
+    <w:p>
+      <w:pPr>
         <w:rPr>
           <w:b/>
           <w:bCs/>
@@ -283,12 +330,22 @@
           <w:sz w:val="32"/>
           <w:szCs w:val="32"/>
         </w:rPr>
-        <w:t xml:space="preserve">5. Features List  </w:t>
-      </w:r>
-    </w:p>
-    <w:p>
-      <w:r>
+      </w:pPr>
+      <w:r>
+        <w:rPr>
+          <w:b/>
+          <w:bCs/>
+          <w:i/>
+          <w:iCs/>
+          <w:sz w:val="32"/>
+          <w:szCs w:val="32"/>
+        </w:rPr>
         <w:lastRenderedPageBreak/>
+        <w:t>5. Features List</w:t>
+      </w:r>
+    </w:p>
+    <w:p>
+      <w:r>
         <w:t xml:space="preserve">Bootstrap is the number one feature on this site, </w:t>
       </w:r>
       <w:r>

</xml_diff>